<commit_message>
Update Úprava článkov na stránke Šaľa na ľad.docx
</commit_message>
<xml_diff>
--- a/Úprava článkov na stránke Šaľa na ľad.docx
+++ b/Úprava článkov na stránke Šaľa na ľad.docx
@@ -22,9 +22,94 @@
     </w:p>
     <w:p>
       <w:pPr>
-        <w:rPr>
-          <w:color w:val="ED7D31" w:themeColor="accent2"/>
-          <w:sz w:val="36"/>
+        <w:spacing w:after="0"/>
+        <w:rPr>
+          <w:b/>
+          <w:color w:val="538135" w:themeColor="accent6" w:themeShade="BF"/>
+          <w:sz w:val="24"/>
+          <w:u w:val="single"/>
+        </w:rPr>
+      </w:pPr>
+      <w:proofErr w:type="spellStart"/>
+      <w:r>
+        <w:rPr>
+          <w:b/>
+          <w:color w:val="538135" w:themeColor="accent6" w:themeShade="BF"/>
+          <w:sz w:val="24"/>
+          <w:u w:val="single"/>
+        </w:rPr>
+        <w:t>Login</w:t>
+      </w:r>
+      <w:proofErr w:type="spellEnd"/>
+    </w:p>
+    <w:p>
+      <w:pPr>
+        <w:spacing w:after="0"/>
+        <w:rPr>
+          <w:sz w:val="24"/>
+        </w:rPr>
+      </w:pPr>
+      <w:r>
+        <w:rPr>
+          <w:sz w:val="24"/>
+        </w:rPr>
+        <w:t>Upravovať na: http://webftp.salanalad.sk/</w:t>
+      </w:r>
+    </w:p>
+    <w:p>
+      <w:pPr>
+        <w:spacing w:after="0"/>
+        <w:rPr>
+          <w:sz w:val="24"/>
+        </w:rPr>
+      </w:pPr>
+      <w:proofErr w:type="spellStart"/>
+      <w:r>
+        <w:rPr>
+          <w:sz w:val="24"/>
+        </w:rPr>
+        <w:t>Username</w:t>
+      </w:r>
+      <w:proofErr w:type="spellEnd"/>
+      <w:r>
+        <w:rPr>
+          <w:sz w:val="24"/>
+        </w:rPr>
+        <w:t>: salanalad.sk</w:t>
+      </w:r>
+    </w:p>
+    <w:p>
+      <w:pPr>
+        <w:pBdr>
+          <w:bottom w:val="single" w:sz="4" w:space="1" w:color="auto"/>
+        </w:pBdr>
+        <w:spacing w:after="0"/>
+        <w:rPr>
+          <w:sz w:val="24"/>
+        </w:rPr>
+      </w:pPr>
+      <w:proofErr w:type="spellStart"/>
+      <w:r>
+        <w:rPr>
+          <w:sz w:val="24"/>
+        </w:rPr>
+        <w:t>Password</w:t>
+      </w:r>
+      <w:proofErr w:type="spellEnd"/>
+      <w:r>
+        <w:rPr>
+          <w:sz w:val="24"/>
+        </w:rPr>
+        <w:t>: ag9rNFd3Pz</w:t>
+      </w:r>
+    </w:p>
+    <w:p>
+      <w:pPr>
+        <w:spacing w:after="0"/>
+        <w:rPr>
+          <w:b/>
+          <w:color w:val="538135" w:themeColor="accent6" w:themeShade="BF"/>
+          <w:sz w:val="24"/>
           <w:u w:val="single"/>
         </w:rPr>
       </w:pPr>
@@ -345,49 +430,166 @@
         <w:rPr>
           <w:sz w:val="24"/>
         </w:rPr>
-        <w:t>Príklad: &lt;</w:t>
-      </w:r>
-      <w:r>
-        <w:rPr>
-          <w:sz w:val="24"/>
-        </w:rPr>
-        <w:t xml:space="preserve">p </w:t>
+        <w:t>-</w:t>
+      </w:r>
+      <w:r>
+        <w:rPr>
+          <w:sz w:val="24"/>
+        </w:rPr>
+        <w:t xml:space="preserve">Príklad: </w:t>
+      </w:r>
+      <w:r>
+        <w:rPr>
+          <w:rFonts w:ascii="Consolas" w:eastAsia="Times New Roman" w:hAnsi="Consolas" w:cs="Times New Roman"/>
+          <w:color w:val="808080"/>
+          <w:sz w:val="21"/>
+          <w:szCs w:val="21"/>
+          <w:lang w:eastAsia="sk-SK"/>
+        </w:rPr>
+        <w:t>&lt;</w:t>
+      </w:r>
+      <w:r>
+        <w:rPr>
+          <w:rFonts w:ascii="Consolas" w:eastAsia="Times New Roman" w:hAnsi="Consolas" w:cs="Times New Roman"/>
+          <w:color w:val="569CD6"/>
+          <w:sz w:val="21"/>
+          <w:szCs w:val="21"/>
+          <w:lang w:eastAsia="sk-SK"/>
+        </w:rPr>
+        <w:t>p</w:t>
+      </w:r>
+      <w:r>
+        <w:rPr>
+          <w:rFonts w:ascii="Consolas" w:eastAsia="Times New Roman" w:hAnsi="Consolas" w:cs="Times New Roman"/>
+          <w:color w:val="D4D4D4"/>
+          <w:sz w:val="21"/>
+          <w:szCs w:val="21"/>
+          <w:lang w:eastAsia="sk-SK"/>
+        </w:rPr>
+        <w:t xml:space="preserve"> </w:t>
       </w:r>
       <w:proofErr w:type="spellStart"/>
       <w:r>
         <w:rPr>
-          <w:sz w:val="24"/>
+          <w:rFonts w:ascii="Consolas" w:eastAsia="Times New Roman" w:hAnsi="Consolas" w:cs="Times New Roman"/>
+          <w:color w:val="9CDCFE"/>
+          <w:sz w:val="21"/>
+          <w:szCs w:val="21"/>
+          <w:lang w:eastAsia="sk-SK"/>
         </w:rPr>
         <w:t>class</w:t>
       </w:r>
       <w:proofErr w:type="spellEnd"/>
       <w:r>
         <w:rPr>
-          <w:sz w:val="24"/>
-        </w:rPr>
-        <w:t xml:space="preserve">=“text-size-2 </w:t>
+          <w:rFonts w:ascii="Consolas" w:eastAsia="Times New Roman" w:hAnsi="Consolas" w:cs="Times New Roman"/>
+          <w:color w:val="D4D4D4"/>
+          <w:sz w:val="21"/>
+          <w:szCs w:val="21"/>
+          <w:lang w:eastAsia="sk-SK"/>
+        </w:rPr>
+        <w:t>=</w:t>
+      </w:r>
+      <w:r>
+        <w:rPr>
+          <w:rFonts w:ascii="Consolas" w:eastAsia="Times New Roman" w:hAnsi="Consolas" w:cs="Times New Roman"/>
+          <w:color w:val="CE9178"/>
+          <w:sz w:val="21"/>
+          <w:szCs w:val="21"/>
+          <w:lang w:eastAsia="sk-SK"/>
+        </w:rPr>
+        <w:t>"</w:t>
+      </w:r>
+      <w:r>
+        <w:rPr>
+          <w:rFonts w:ascii="Consolas" w:eastAsia="Times New Roman" w:hAnsi="Consolas" w:cs="Times New Roman"/>
+          <w:color w:val="CE9178"/>
+          <w:sz w:val="21"/>
+          <w:szCs w:val="21"/>
+          <w:lang w:eastAsia="sk-SK"/>
+        </w:rPr>
+        <w:t xml:space="preserve">text-size-2 </w:t>
       </w:r>
       <w:proofErr w:type="spellStart"/>
       <w:r>
         <w:rPr>
+          <w:rFonts w:ascii="Consolas" w:eastAsia="Times New Roman" w:hAnsi="Consolas" w:cs="Times New Roman"/>
           <w:b/>
-          <w:sz w:val="24"/>
+          <w:color w:val="CE9178"/>
+          <w:sz w:val="21"/>
+          <w:szCs w:val="21"/>
+          <w:lang w:eastAsia="sk-SK"/>
         </w:rPr>
         <w:t>red</w:t>
       </w:r>
       <w:proofErr w:type="spellEnd"/>
       <w:r>
         <w:rPr>
+          <w:rFonts w:ascii="Consolas" w:eastAsia="Times New Roman" w:hAnsi="Consolas" w:cs="Times New Roman"/>
           <w:b/>
-          <w:sz w:val="24"/>
-        </w:rPr>
-        <w:t>-text</w:t>
-      </w:r>
-      <w:r>
-        <w:rPr>
-          <w:sz w:val="24"/>
-        </w:rPr>
-        <w:t>“&gt;</w:t>
+          <w:color w:val="CE9178"/>
+          <w:sz w:val="21"/>
+          <w:szCs w:val="21"/>
+          <w:lang w:eastAsia="sk-SK"/>
+        </w:rPr>
+        <w:t>-</w:t>
+      </w:r>
+      <w:r>
+        <w:rPr>
+          <w:rFonts w:ascii="Consolas" w:eastAsia="Times New Roman" w:hAnsi="Consolas" w:cs="Times New Roman"/>
+          <w:b/>
+          <w:color w:val="CE9178"/>
+          <w:sz w:val="21"/>
+          <w:szCs w:val="21"/>
+          <w:lang w:eastAsia="sk-SK"/>
+        </w:rPr>
+        <w:t>text</w:t>
+      </w:r>
+      <w:r>
+        <w:rPr>
+          <w:rFonts w:ascii="Consolas" w:eastAsia="Times New Roman" w:hAnsi="Consolas" w:cs="Times New Roman"/>
+          <w:color w:val="CE9178"/>
+          <w:sz w:val="21"/>
+          <w:szCs w:val="21"/>
+          <w:lang w:eastAsia="sk-SK"/>
+        </w:rPr>
+        <w:t>"</w:t>
+      </w:r>
+      <w:r>
+        <w:rPr>
+          <w:sz w:val="24"/>
+        </w:rPr>
+        <w:t>&gt;</w:t>
+      </w:r>
+      <w:r>
+        <w:rPr>
+          <w:rFonts w:ascii="Consolas" w:eastAsia="Times New Roman" w:hAnsi="Consolas" w:cs="Times New Roman"/>
+          <w:color w:val="808080"/>
+          <w:sz w:val="21"/>
+          <w:szCs w:val="21"/>
+          <w:lang w:eastAsia="sk-SK"/>
+        </w:rPr>
+        <w:t>&lt;/</w:t>
+      </w:r>
+      <w:r>
+        <w:rPr>
+          <w:rFonts w:ascii="Consolas" w:eastAsia="Times New Roman" w:hAnsi="Consolas" w:cs="Times New Roman"/>
+          <w:color w:val="569CD6"/>
+          <w:sz w:val="21"/>
+          <w:szCs w:val="21"/>
+          <w:lang w:eastAsia="sk-SK"/>
+        </w:rPr>
+        <w:t>p</w:t>
+      </w:r>
+      <w:r>
+        <w:rPr>
+          <w:rFonts w:ascii="Consolas" w:eastAsia="Times New Roman" w:hAnsi="Consolas" w:cs="Times New Roman"/>
+          <w:color w:val="808080"/>
+          <w:sz w:val="21"/>
+          <w:szCs w:val="21"/>
+          <w:lang w:eastAsia="sk-SK"/>
+        </w:rPr>
+        <w:t>&gt;</w:t>
       </w:r>
       <w:r>
         <w:rPr>
@@ -440,14 +642,548 @@
         </w:rPr>
         <w:t xml:space="preserve"> dopíšeš farbu. Celý text v odstavci bude zafarbený</w:t>
       </w:r>
+      <w:r>
+        <w:rPr>
+          <w:sz w:val="24"/>
+        </w:rPr>
+        <w:t xml:space="preserve">. </w:t>
+      </w:r>
     </w:p>
     <w:p>
       <w:pPr>
+        <w:spacing w:line="285" w:lineRule="atLeast"/>
+        <w:rPr>
+          <w:rFonts w:ascii="Consolas" w:eastAsia="Times New Roman" w:hAnsi="Consolas" w:cs="Times New Roman"/>
+          <w:color w:val="D4D4D4"/>
+          <w:sz w:val="21"/>
+          <w:szCs w:val="21"/>
+          <w:lang w:eastAsia="sk-SK"/>
+        </w:rPr>
+      </w:pPr>
+      <w:r>
+        <w:rPr>
+          <w:sz w:val="24"/>
+        </w:rPr>
+        <w:t>-</w:t>
+      </w:r>
+      <w:r>
+        <w:rPr>
+          <w:sz w:val="24"/>
+        </w:rPr>
+        <w:t xml:space="preserve">Ak chceš vyfarbiť iba časť textu, v paragrafe dopíš </w:t>
+      </w:r>
+      <w:proofErr w:type="spellStart"/>
+      <w:r>
+        <w:rPr>
+          <w:sz w:val="24"/>
+        </w:rPr>
+        <w:t>tagy</w:t>
+      </w:r>
+      <w:proofErr w:type="spellEnd"/>
+      <w:r>
+        <w:rPr>
+          <w:sz w:val="24"/>
+        </w:rPr>
+        <w:t xml:space="preserve"> &lt;</w:t>
+      </w:r>
+      <w:proofErr w:type="spellStart"/>
+      <w:r>
+        <w:rPr>
+          <w:sz w:val="24"/>
+        </w:rPr>
+        <w:t>span</w:t>
+      </w:r>
+      <w:proofErr w:type="spellEnd"/>
+      <w:r>
+        <w:rPr>
+          <w:sz w:val="24"/>
+        </w:rPr>
+        <w:t xml:space="preserve"> </w:t>
+      </w:r>
+      <w:proofErr w:type="spellStart"/>
+      <w:r>
+        <w:rPr>
+          <w:sz w:val="24"/>
+        </w:rPr>
+        <w:t>class</w:t>
+      </w:r>
+      <w:proofErr w:type="spellEnd"/>
+      <w:r>
+        <w:rPr>
+          <w:sz w:val="24"/>
+        </w:rPr>
+        <w:t>=“</w:t>
+      </w:r>
+      <w:proofErr w:type="spellStart"/>
+      <w:r>
+        <w:rPr>
+          <w:sz w:val="24"/>
+        </w:rPr>
+        <w:t>red</w:t>
+      </w:r>
+      <w:proofErr w:type="spellEnd"/>
+      <w:r>
+        <w:rPr>
+          <w:sz w:val="24"/>
+        </w:rPr>
+        <w:t>-text“&gt; a &lt;/</w:t>
+      </w:r>
+      <w:proofErr w:type="spellStart"/>
+      <w:r>
+        <w:rPr>
+          <w:sz w:val="24"/>
+        </w:rPr>
+        <w:t>span</w:t>
+      </w:r>
+      <w:proofErr w:type="spellEnd"/>
+      <w:r>
+        <w:rPr>
+          <w:sz w:val="24"/>
+        </w:rPr>
+        <w:t xml:space="preserve">&gt;. Príklad: </w:t>
+      </w:r>
+      <w:r>
+        <w:rPr>
+          <w:rFonts w:ascii="Consolas" w:eastAsia="Times New Roman" w:hAnsi="Consolas" w:cs="Times New Roman"/>
+          <w:color w:val="808080"/>
+          <w:sz w:val="21"/>
+          <w:szCs w:val="21"/>
+          <w:lang w:eastAsia="sk-SK"/>
+        </w:rPr>
+        <w:t>&lt;</w:t>
+      </w:r>
+      <w:r>
+        <w:rPr>
+          <w:rFonts w:ascii="Consolas" w:eastAsia="Times New Roman" w:hAnsi="Consolas" w:cs="Times New Roman"/>
+          <w:color w:val="569CD6"/>
+          <w:sz w:val="21"/>
+          <w:szCs w:val="21"/>
+          <w:lang w:eastAsia="sk-SK"/>
+        </w:rPr>
+        <w:t>p</w:t>
+      </w:r>
+      <w:r>
+        <w:rPr>
+          <w:rFonts w:ascii="Consolas" w:eastAsia="Times New Roman" w:hAnsi="Consolas" w:cs="Times New Roman"/>
+          <w:color w:val="D4D4D4"/>
+          <w:sz w:val="21"/>
+          <w:szCs w:val="21"/>
+          <w:lang w:eastAsia="sk-SK"/>
+        </w:rPr>
+        <w:t xml:space="preserve"> </w:t>
+      </w:r>
+      <w:proofErr w:type="spellStart"/>
+      <w:r>
+        <w:rPr>
+          <w:rFonts w:ascii="Consolas" w:eastAsia="Times New Roman" w:hAnsi="Consolas" w:cs="Times New Roman"/>
+          <w:color w:val="9CDCFE"/>
+          <w:sz w:val="21"/>
+          <w:szCs w:val="21"/>
+          <w:lang w:eastAsia="sk-SK"/>
+        </w:rPr>
+        <w:t>class</w:t>
+      </w:r>
+      <w:proofErr w:type="spellEnd"/>
+      <w:r>
+        <w:rPr>
+          <w:rFonts w:ascii="Consolas" w:eastAsia="Times New Roman" w:hAnsi="Consolas" w:cs="Times New Roman"/>
+          <w:color w:val="D4D4D4"/>
+          <w:sz w:val="21"/>
+          <w:szCs w:val="21"/>
+          <w:lang w:eastAsia="sk-SK"/>
+        </w:rPr>
+        <w:t>=</w:t>
+      </w:r>
+      <w:r>
+        <w:rPr>
+          <w:rFonts w:ascii="Consolas" w:eastAsia="Times New Roman" w:hAnsi="Consolas" w:cs="Times New Roman"/>
+          <w:color w:val="CE9178"/>
+          <w:sz w:val="21"/>
+          <w:szCs w:val="21"/>
+          <w:lang w:eastAsia="sk-SK"/>
+        </w:rPr>
+        <w:t>"</w:t>
+      </w:r>
+      <w:proofErr w:type="spellStart"/>
+      <w:r>
+        <w:rPr>
+          <w:rFonts w:ascii="Consolas" w:eastAsia="Times New Roman" w:hAnsi="Consolas" w:cs="Times New Roman"/>
+          <w:color w:val="CE9178"/>
+          <w:sz w:val="21"/>
+          <w:szCs w:val="21"/>
+          <w:lang w:eastAsia="sk-SK"/>
+        </w:rPr>
+        <w:t>blue</w:t>
+      </w:r>
+      <w:proofErr w:type="spellEnd"/>
+      <w:r>
+        <w:rPr>
+          <w:rFonts w:ascii="Consolas" w:eastAsia="Times New Roman" w:hAnsi="Consolas" w:cs="Times New Roman"/>
+          <w:color w:val="CE9178"/>
+          <w:sz w:val="21"/>
+          <w:szCs w:val="21"/>
+          <w:lang w:eastAsia="sk-SK"/>
+        </w:rPr>
+        <w:t>-text"</w:t>
+      </w:r>
+      <w:r>
+        <w:rPr>
+          <w:rFonts w:ascii="Consolas" w:eastAsia="Times New Roman" w:hAnsi="Consolas" w:cs="Times New Roman"/>
+          <w:color w:val="808080"/>
+          <w:sz w:val="21"/>
+          <w:szCs w:val="21"/>
+          <w:lang w:eastAsia="sk-SK"/>
+        </w:rPr>
+        <w:t>&gt;</w:t>
+      </w:r>
+      <w:r>
+        <w:rPr>
+          <w:rFonts w:ascii="Consolas" w:eastAsia="Times New Roman" w:hAnsi="Consolas" w:cs="Times New Roman"/>
+          <w:color w:val="D4D4D4"/>
+          <w:sz w:val="21"/>
+          <w:szCs w:val="21"/>
+          <w:lang w:eastAsia="sk-SK"/>
+        </w:rPr>
+        <w:t xml:space="preserve"> </w:t>
+      </w:r>
+      <w:r>
+        <w:rPr>
+          <w:rFonts w:ascii="Consolas" w:eastAsia="Times New Roman" w:hAnsi="Consolas" w:cs="Times New Roman"/>
+          <w:color w:val="808080"/>
+          <w:sz w:val="21"/>
+          <w:szCs w:val="21"/>
+          <w:lang w:eastAsia="sk-SK"/>
+        </w:rPr>
+        <w:t>&lt;</w:t>
+      </w:r>
+      <w:r>
+        <w:rPr>
+          <w:rFonts w:ascii="Consolas" w:eastAsia="Times New Roman" w:hAnsi="Consolas" w:cs="Times New Roman"/>
+          <w:color w:val="569CD6"/>
+          <w:sz w:val="21"/>
+          <w:szCs w:val="21"/>
+          <w:lang w:eastAsia="sk-SK"/>
+        </w:rPr>
+        <w:t>b</w:t>
+      </w:r>
+      <w:r>
+        <w:rPr>
+          <w:rFonts w:ascii="Consolas" w:eastAsia="Times New Roman" w:hAnsi="Consolas" w:cs="Times New Roman"/>
+          <w:color w:val="808080"/>
+          <w:sz w:val="21"/>
+          <w:szCs w:val="21"/>
+          <w:lang w:eastAsia="sk-SK"/>
+        </w:rPr>
+        <w:t>&gt;</w:t>
+      </w:r>
+      <w:r>
+        <w:rPr>
+          <w:rFonts w:ascii="Consolas" w:eastAsia="Times New Roman" w:hAnsi="Consolas" w:cs="Times New Roman"/>
+          <w:color w:val="D4D4D4"/>
+          <w:sz w:val="21"/>
+          <w:szCs w:val="21"/>
+          <w:lang w:eastAsia="sk-SK"/>
+        </w:rPr>
+        <w:t>Šalianske klzisko</w:t>
+      </w:r>
+      <w:r>
+        <w:rPr>
+          <w:rFonts w:ascii="Consolas" w:eastAsia="Times New Roman" w:hAnsi="Consolas" w:cs="Times New Roman"/>
+          <w:color w:val="808080"/>
+          <w:sz w:val="21"/>
+          <w:szCs w:val="21"/>
+          <w:lang w:eastAsia="sk-SK"/>
+        </w:rPr>
+        <w:t>&lt;/</w:t>
+      </w:r>
+      <w:r>
+        <w:rPr>
+          <w:rFonts w:ascii="Consolas" w:eastAsia="Times New Roman" w:hAnsi="Consolas" w:cs="Times New Roman"/>
+          <w:color w:val="569CD6"/>
+          <w:sz w:val="21"/>
+          <w:szCs w:val="21"/>
+          <w:lang w:eastAsia="sk-SK"/>
+        </w:rPr>
+        <w:t>b</w:t>
+      </w:r>
+      <w:r>
+        <w:rPr>
+          <w:rFonts w:ascii="Consolas" w:eastAsia="Times New Roman" w:hAnsi="Consolas" w:cs="Times New Roman"/>
+          <w:color w:val="808080"/>
+          <w:sz w:val="21"/>
+          <w:szCs w:val="21"/>
+          <w:lang w:eastAsia="sk-SK"/>
+        </w:rPr>
+        <w:t>&gt;</w:t>
+      </w:r>
+      <w:r>
+        <w:rPr>
+          <w:rFonts w:ascii="Consolas" w:eastAsia="Times New Roman" w:hAnsi="Consolas" w:cs="Times New Roman"/>
+          <w:color w:val="D4D4D4"/>
+          <w:sz w:val="21"/>
+          <w:szCs w:val="21"/>
+          <w:lang w:eastAsia="sk-SK"/>
+        </w:rPr>
+        <w:t xml:space="preserve"> je v </w:t>
+      </w:r>
+      <w:r>
+        <w:rPr>
+          <w:rFonts w:ascii="Consolas" w:eastAsia="Times New Roman" w:hAnsi="Consolas" w:cs="Times New Roman"/>
+          <w:color w:val="808080"/>
+          <w:sz w:val="21"/>
+          <w:szCs w:val="21"/>
+          <w:lang w:eastAsia="sk-SK"/>
+        </w:rPr>
+        <w:t>&lt;</w:t>
+      </w:r>
+      <w:proofErr w:type="spellStart"/>
+      <w:r>
+        <w:rPr>
+          <w:rFonts w:ascii="Consolas" w:eastAsia="Times New Roman" w:hAnsi="Consolas" w:cs="Times New Roman"/>
+          <w:color w:val="569CD6"/>
+          <w:sz w:val="21"/>
+          <w:szCs w:val="21"/>
+          <w:lang w:eastAsia="sk-SK"/>
+        </w:rPr>
+        <w:t>span</w:t>
+      </w:r>
+      <w:proofErr w:type="spellEnd"/>
+      <w:r>
+        <w:rPr>
+          <w:rFonts w:ascii="Consolas" w:eastAsia="Times New Roman" w:hAnsi="Consolas" w:cs="Times New Roman"/>
+          <w:color w:val="D4D4D4"/>
+          <w:sz w:val="21"/>
+          <w:szCs w:val="21"/>
+          <w:lang w:eastAsia="sk-SK"/>
+        </w:rPr>
+        <w:t xml:space="preserve"> </w:t>
+      </w:r>
+      <w:proofErr w:type="spellStart"/>
+      <w:r>
+        <w:rPr>
+          <w:rFonts w:ascii="Consolas" w:eastAsia="Times New Roman" w:hAnsi="Consolas" w:cs="Times New Roman"/>
+          <w:color w:val="9CDCFE"/>
+          <w:sz w:val="21"/>
+          <w:szCs w:val="21"/>
+          <w:lang w:eastAsia="sk-SK"/>
+        </w:rPr>
+        <w:t>class</w:t>
+      </w:r>
+      <w:proofErr w:type="spellEnd"/>
+      <w:r>
+        <w:rPr>
+          <w:rFonts w:ascii="Consolas" w:eastAsia="Times New Roman" w:hAnsi="Consolas" w:cs="Times New Roman"/>
+          <w:color w:val="D4D4D4"/>
+          <w:sz w:val="21"/>
+          <w:szCs w:val="21"/>
+          <w:lang w:eastAsia="sk-SK"/>
+        </w:rPr>
+        <w:t>=</w:t>
+      </w:r>
+      <w:r>
+        <w:rPr>
+          <w:rFonts w:ascii="Consolas" w:eastAsia="Times New Roman" w:hAnsi="Consolas" w:cs="Times New Roman"/>
+          <w:color w:val="CE9178"/>
+          <w:sz w:val="21"/>
+          <w:szCs w:val="21"/>
+          <w:lang w:eastAsia="sk-SK"/>
+        </w:rPr>
+        <w:t>"</w:t>
+      </w:r>
+      <w:proofErr w:type="spellStart"/>
+      <w:r>
+        <w:rPr>
+          <w:rFonts w:ascii="Consolas" w:eastAsia="Times New Roman" w:hAnsi="Consolas" w:cs="Times New Roman"/>
+          <w:color w:val="CE9178"/>
+          <w:sz w:val="21"/>
+          <w:szCs w:val="21"/>
+          <w:lang w:eastAsia="sk-SK"/>
+        </w:rPr>
+        <w:t>red</w:t>
+      </w:r>
+      <w:proofErr w:type="spellEnd"/>
+      <w:r>
+        <w:rPr>
+          <w:rFonts w:ascii="Consolas" w:eastAsia="Times New Roman" w:hAnsi="Consolas" w:cs="Times New Roman"/>
+          <w:color w:val="CE9178"/>
+          <w:sz w:val="21"/>
+          <w:szCs w:val="21"/>
+          <w:lang w:eastAsia="sk-SK"/>
+        </w:rPr>
+        <w:t>-text"</w:t>
+      </w:r>
+      <w:r>
+        <w:rPr>
+          <w:rFonts w:ascii="Consolas" w:eastAsia="Times New Roman" w:hAnsi="Consolas" w:cs="Times New Roman"/>
+          <w:color w:val="808080"/>
+          <w:sz w:val="21"/>
+          <w:szCs w:val="21"/>
+          <w:lang w:eastAsia="sk-SK"/>
+        </w:rPr>
+        <w:t>&gt;</w:t>
+      </w:r>
+      <w:r>
+        <w:rPr>
+          <w:rFonts w:ascii="Consolas" w:eastAsia="Times New Roman" w:hAnsi="Consolas" w:cs="Times New Roman"/>
+          <w:color w:val="D4D4D4"/>
+          <w:sz w:val="21"/>
+          <w:szCs w:val="21"/>
+          <w:lang w:eastAsia="sk-SK"/>
+        </w:rPr>
+        <w:t>Šali</w:t>
+      </w:r>
+      <w:r>
+        <w:rPr>
+          <w:rFonts w:ascii="Consolas" w:eastAsia="Times New Roman" w:hAnsi="Consolas" w:cs="Times New Roman"/>
+          <w:color w:val="808080"/>
+          <w:sz w:val="21"/>
+          <w:szCs w:val="21"/>
+          <w:lang w:eastAsia="sk-SK"/>
+        </w:rPr>
+        <w:t>&lt;/</w:t>
+      </w:r>
+      <w:proofErr w:type="spellStart"/>
+      <w:r>
+        <w:rPr>
+          <w:rFonts w:ascii="Consolas" w:eastAsia="Times New Roman" w:hAnsi="Consolas" w:cs="Times New Roman"/>
+          <w:color w:val="569CD6"/>
+          <w:sz w:val="21"/>
+          <w:szCs w:val="21"/>
+          <w:lang w:eastAsia="sk-SK"/>
+        </w:rPr>
+        <w:t>span</w:t>
+      </w:r>
+      <w:proofErr w:type="spellEnd"/>
+      <w:r>
+        <w:rPr>
+          <w:rFonts w:ascii="Consolas" w:eastAsia="Times New Roman" w:hAnsi="Consolas" w:cs="Times New Roman"/>
+          <w:color w:val="808080"/>
+          <w:sz w:val="21"/>
+          <w:szCs w:val="21"/>
+          <w:lang w:eastAsia="sk-SK"/>
+        </w:rPr>
+        <w:t>&gt;</w:t>
+      </w:r>
+      <w:r>
+        <w:rPr>
+          <w:rFonts w:ascii="Consolas" w:eastAsia="Times New Roman" w:hAnsi="Consolas" w:cs="Times New Roman"/>
+          <w:color w:val="D4D4D4"/>
+          <w:sz w:val="21"/>
+          <w:szCs w:val="21"/>
+          <w:lang w:eastAsia="sk-SK"/>
+        </w:rPr>
+        <w:t>.</w:t>
+      </w:r>
+      <w:r>
+        <w:rPr>
+          <w:rFonts w:ascii="Consolas" w:eastAsia="Times New Roman" w:hAnsi="Consolas" w:cs="Times New Roman"/>
+          <w:color w:val="808080"/>
+          <w:sz w:val="21"/>
+          <w:szCs w:val="21"/>
+          <w:lang w:eastAsia="sk-SK"/>
+        </w:rPr>
+        <w:t>&lt;/</w:t>
+      </w:r>
+      <w:r>
+        <w:rPr>
+          <w:rFonts w:ascii="Consolas" w:eastAsia="Times New Roman" w:hAnsi="Consolas" w:cs="Times New Roman"/>
+          <w:color w:val="569CD6"/>
+          <w:sz w:val="21"/>
+          <w:szCs w:val="21"/>
+          <w:lang w:eastAsia="sk-SK"/>
+        </w:rPr>
+        <w:t>p</w:t>
+      </w:r>
+      <w:r>
+        <w:rPr>
+          <w:rFonts w:ascii="Consolas" w:eastAsia="Times New Roman" w:hAnsi="Consolas" w:cs="Times New Roman"/>
+          <w:color w:val="808080"/>
+          <w:sz w:val="21"/>
+          <w:szCs w:val="21"/>
+          <w:lang w:eastAsia="sk-SK"/>
+        </w:rPr>
+        <w:t>&gt;</w:t>
+      </w:r>
+      <w:r>
+        <w:rPr>
+          <w:rFonts w:ascii="Consolas" w:eastAsia="Times New Roman" w:hAnsi="Consolas" w:cs="Times New Roman"/>
+          <w:color w:val="D4D4D4"/>
+          <w:sz w:val="21"/>
+          <w:szCs w:val="21"/>
+          <w:lang w:eastAsia="sk-SK"/>
+        </w:rPr>
+        <w:t xml:space="preserve"> </w:t>
+      </w:r>
+      <w:r>
+        <w:rPr>
+          <mc:AlternateContent>
+            <mc:Choice Requires="w16se"/>
+            <mc:Fallback>
+              <w:rFonts w:ascii="Segoe UI Emoji" w:eastAsia="Segoe UI Emoji" w:hAnsi="Segoe UI Emoji" w:cs="Segoe UI Emoji"/>
+            </mc:Fallback>
+          </mc:AlternateContent>
+          <w:sz w:val="24"/>
+        </w:rPr>
+        <mc:AlternateContent>
+          <mc:Choice Requires="w16se">
+            <w16se:symEx w16se:font="Segoe UI Emoji" w16se:char="2192"/>
+          </mc:Choice>
+          <mc:Fallback>
+            <w:t>→</w:t>
+          </mc:Fallback>
+        </mc:AlternateContent>
+      </w:r>
+      <w:r>
+        <w:rPr>
+          <w:sz w:val="24"/>
+        </w:rPr>
+        <w:t xml:space="preserve"> výsledok: „</w:t>
+      </w:r>
+      <w:r>
+        <w:rPr>
+          <w:b/>
+          <w:color w:val="0070C0"/>
+          <w:sz w:val="24"/>
+        </w:rPr>
+        <w:t>Šalianske klzisko</w:t>
+      </w:r>
+      <w:r>
+        <w:rPr>
+          <w:color w:val="0070C0"/>
+          <w:sz w:val="24"/>
+        </w:rPr>
+        <w:t xml:space="preserve"> je v </w:t>
+      </w:r>
+      <w:r>
+        <w:rPr>
+          <w:color w:val="FF0000"/>
+          <w:sz w:val="24"/>
+        </w:rPr>
+        <w:t>Šali</w:t>
+      </w:r>
+      <w:r>
+        <w:rPr>
+          <w:color w:val="0070C0"/>
+          <w:sz w:val="24"/>
+        </w:rPr>
+        <w:t>.</w:t>
+      </w:r>
+      <w:r>
+        <w:rPr>
+          <w:sz w:val="24"/>
+        </w:rPr>
+        <w:t>“</w:t>
+      </w:r>
+    </w:p>
+    <w:p>
+      <w:pPr>
         <w:spacing w:after="0"/>
         <w:rPr>
           <w:sz w:val="24"/>
         </w:rPr>
       </w:pPr>
+      <w:bookmarkStart w:id="0" w:name="_GoBack"/>
+      <w:bookmarkEnd w:id="0"/>
     </w:p>
     <w:p>
       <w:pPr>
@@ -576,53 +1312,35 @@
           <w:ilvl w:val="0"/>
           <w:numId w:val="1"/>
         </w:numPr>
-        <w:rPr>
-          <w:b/>
-          <w:color w:val="FFC000"/>
-          <w:sz w:val="24"/>
-        </w:rPr>
-      </w:pPr>
-      <w:proofErr w:type="spellStart"/>
-      <w:r>
-        <w:rPr>
-          <w:color w:val="FFC000"/>
-          <w:sz w:val="24"/>
-        </w:rPr>
-        <w:t>orange</w:t>
-      </w:r>
-      <w:proofErr w:type="spellEnd"/>
-      <w:r>
-        <w:rPr>
-          <w:color w:val="FFC000"/>
-          <w:sz w:val="24"/>
-        </w:rPr>
-        <w:t>-text</w:t>
-      </w:r>
-    </w:p>
-    <w:p>
-      <w:pPr>
         <w:pBdr>
           <w:bottom w:val="single" w:sz="4" w:space="1" w:color="auto"/>
         </w:pBdr>
         <w:rPr>
           <w:b/>
-          <w:color w:val="538135" w:themeColor="accent6" w:themeShade="BF"/>
-          <w:sz w:val="24"/>
-        </w:rPr>
-      </w:pPr>
+          <w:color w:val="FFC000"/>
+          <w:sz w:val="24"/>
+        </w:rPr>
+      </w:pPr>
+      <w:proofErr w:type="spellStart"/>
+      <w:r>
+        <w:rPr>
+          <w:color w:val="FFC000"/>
+          <w:sz w:val="24"/>
+        </w:rPr>
+        <w:t>orange</w:t>
+      </w:r>
+      <w:proofErr w:type="spellEnd"/>
+      <w:r>
+        <w:rPr>
+          <w:color w:val="FFC000"/>
+          <w:sz w:val="24"/>
+        </w:rPr>
+        <w:t>-text</w:t>
+      </w:r>
     </w:p>
     <w:p>
       <w:pPr>
-        <w:rPr>
-          <w:b/>
-          <w:color w:val="538135" w:themeColor="accent6" w:themeShade="BF"/>
-          <w:sz w:val="24"/>
-          <w:u w:val="single"/>
-        </w:rPr>
-      </w:pPr>
-    </w:p>
-    <w:p>
-      <w:pPr>
+        <w:spacing w:after="0"/>
         <w:rPr>
           <w:b/>
           <w:color w:val="538135" w:themeColor="accent6" w:themeShade="BF"/>
@@ -1079,8 +1797,10 @@
     </w:p>
     <w:p>
       <w:pPr>
-        <w:rPr>
-          <w:color w:val="ED7D31" w:themeColor="accent2"/>
+        <w:spacing w:after="0"/>
+        <w:rPr>
+          <w:b/>
+          <w:color w:val="538135" w:themeColor="accent6" w:themeShade="BF"/>
           <w:sz w:val="24"/>
           <w:u w:val="single"/>
         </w:rPr>
@@ -1472,7 +2192,8 @@
     <w:p>
       <w:pPr>
         <w:rPr>
-          <w:color w:val="ED7D31" w:themeColor="accent2"/>
+          <w:b/>
+          <w:color w:val="538135" w:themeColor="accent6" w:themeShade="BF"/>
           <w:sz w:val="24"/>
           <w:u w:val="single"/>
         </w:rPr>
@@ -1480,26 +2201,7 @@
     </w:p>
     <w:p>
       <w:pPr>
-        <w:rPr>
-          <w:b/>
-          <w:color w:val="538135" w:themeColor="accent6" w:themeShade="BF"/>
-          <w:sz w:val="24"/>
-          <w:u w:val="single"/>
-        </w:rPr>
-      </w:pPr>
-    </w:p>
-    <w:p>
-      <w:pPr>
-        <w:rPr>
-          <w:b/>
-          <w:color w:val="538135" w:themeColor="accent6" w:themeShade="BF"/>
-          <w:sz w:val="24"/>
-          <w:u w:val="single"/>
-        </w:rPr>
-      </w:pPr>
-    </w:p>
-    <w:p>
-      <w:pPr>
+        <w:spacing w:after="0"/>
         <w:rPr>
           <w:b/>
           <w:color w:val="538135" w:themeColor="accent6" w:themeShade="BF"/>
@@ -2003,6 +2705,7 @@
     </w:p>
     <w:p>
       <w:pPr>
+        <w:spacing w:after="0"/>
         <w:rPr>
           <w:b/>
           <w:color w:val="538135" w:themeColor="accent6" w:themeShade="BF"/>
@@ -2022,13 +2725,12 @@
     </w:p>
     <w:p>
       <w:pPr>
-        <w:spacing w:after="0" w:line="285" w:lineRule="atLeast"/>
-        <w:rPr>
-          <w:rFonts w:ascii="Consolas" w:eastAsia="Times New Roman" w:hAnsi="Consolas" w:cs="Times New Roman"/>
-          <w:color w:val="D4D4D4"/>
-          <w:sz w:val="21"/>
-          <w:szCs w:val="21"/>
-          <w:lang w:eastAsia="sk-SK"/>
+        <w:spacing w:after="0"/>
+        <w:rPr>
+          <w:b/>
+          <w:color w:val="538135" w:themeColor="accent6" w:themeShade="BF"/>
+          <w:sz w:val="24"/>
+          <w:u w:val="single"/>
         </w:rPr>
       </w:pPr>
       <w:r>
@@ -2595,96 +3297,168 @@
           <w:szCs w:val="21"/>
           <w:lang w:eastAsia="sk-SK"/>
         </w:rPr>
+        <w:t xml:space="preserve">id </w:t>
+      </w:r>
+      <w:r>
+        <w:rPr>
+          <w:rFonts w:ascii="Consolas" w:eastAsia="Times New Roman" w:hAnsi="Consolas" w:cs="Times New Roman"/>
+          <w:color w:val="808080"/>
+          <w:sz w:val="21"/>
+          <w:szCs w:val="21"/>
+          <w:lang w:eastAsia="sk-SK"/>
+        </w:rPr>
+        <w:t xml:space="preserve">sa píše </w:t>
+      </w:r>
+      <w:r>
+        <w:rPr>
+          <w:rFonts w:ascii="Consolas" w:eastAsia="Times New Roman" w:hAnsi="Consolas" w:cs="Times New Roman"/>
+          <w:color w:val="808080"/>
+          <w:sz w:val="21"/>
+          <w:szCs w:val="21"/>
+          <w:lang w:eastAsia="sk-SK"/>
+        </w:rPr>
+        <w:t>do prvého riadku každého záznamu v denníku</w:t>
+      </w:r>
+      <w:r>
+        <w:rPr>
+          <w:rFonts w:ascii="Consolas" w:eastAsia="Times New Roman" w:hAnsi="Consolas" w:cs="Times New Roman"/>
+          <w:color w:val="808080"/>
+          <w:sz w:val="21"/>
+          <w:szCs w:val="21"/>
+          <w:lang w:eastAsia="sk-SK"/>
+        </w:rPr>
+        <w:t xml:space="preserve">. </w:t>
+      </w:r>
+      <w:r>
+        <w:rPr>
+          <w:rFonts w:ascii="Consolas" w:eastAsia="Times New Roman" w:hAnsi="Consolas" w:cs="Times New Roman"/>
+          <w:color w:val="808080"/>
+          <w:sz w:val="21"/>
+          <w:szCs w:val="21"/>
+          <w:lang w:eastAsia="sk-SK"/>
+        </w:rPr>
+        <w:t>P</w:t>
+      </w:r>
+      <w:r>
+        <w:rPr>
+          <w:rFonts w:ascii="Consolas" w:eastAsia="Times New Roman" w:hAnsi="Consolas" w:cs="Times New Roman"/>
+          <w:color w:val="808080"/>
+          <w:sz w:val="21"/>
+          <w:szCs w:val="21"/>
+          <w:lang w:eastAsia="sk-SK"/>
+        </w:rPr>
+        <w:t xml:space="preserve">osledný príspevok v mesiaci </w:t>
+      </w:r>
+      <w:r>
+        <w:rPr>
+          <w:rFonts w:ascii="Consolas" w:eastAsia="Times New Roman" w:hAnsi="Consolas" w:cs="Times New Roman"/>
+          <w:color w:val="808080"/>
+          <w:sz w:val="21"/>
+          <w:szCs w:val="21"/>
+          <w:lang w:eastAsia="sk-SK"/>
+        </w:rPr>
+        <w:t xml:space="preserve">vždy musí </w:t>
+      </w:r>
+      <w:r>
+        <w:rPr>
+          <w:rFonts w:ascii="Consolas" w:eastAsia="Times New Roman" w:hAnsi="Consolas" w:cs="Times New Roman"/>
+          <w:color w:val="808080"/>
+          <w:sz w:val="21"/>
+          <w:szCs w:val="21"/>
+          <w:lang w:eastAsia="sk-SK"/>
+        </w:rPr>
+        <w:t xml:space="preserve">mať </w:t>
+      </w:r>
+      <w:r>
+        <w:rPr>
+          <w:rFonts w:ascii="Consolas" w:eastAsia="Times New Roman" w:hAnsi="Consolas" w:cs="Times New Roman"/>
+          <w:color w:val="9CDCFE"/>
+          <w:sz w:val="21"/>
+          <w:szCs w:val="21"/>
+          <w:lang w:eastAsia="sk-SK"/>
+        </w:rPr>
         <w:t>id</w:t>
       </w:r>
       <w:r>
         <w:rPr>
           <w:rFonts w:ascii="Consolas" w:eastAsia="Times New Roman" w:hAnsi="Consolas" w:cs="Times New Roman"/>
+          <w:color w:val="D4D4D4"/>
+          <w:sz w:val="21"/>
+          <w:szCs w:val="21"/>
+          <w:lang w:eastAsia="sk-SK"/>
+        </w:rPr>
+        <w:t>=</w:t>
+      </w:r>
+      <w:r>
+        <w:rPr>
+          <w:rFonts w:ascii="Consolas" w:eastAsia="Times New Roman" w:hAnsi="Consolas" w:cs="Times New Roman"/>
+          <w:color w:val="CE9178"/>
+          <w:sz w:val="21"/>
+          <w:szCs w:val="21"/>
+          <w:lang w:eastAsia="sk-SK"/>
+        </w:rPr>
+        <w:t>"</w:t>
+      </w:r>
+      <w:proofErr w:type="spellStart"/>
+      <w:r>
+        <w:rPr>
+          <w:rFonts w:ascii="Consolas" w:eastAsia="Times New Roman" w:hAnsi="Consolas" w:cs="Times New Roman"/>
+          <w:color w:val="CE9178"/>
+          <w:sz w:val="21"/>
+          <w:szCs w:val="21"/>
+          <w:lang w:eastAsia="sk-SK"/>
+        </w:rPr>
+        <w:t>MesiacRok</w:t>
+      </w:r>
+      <w:proofErr w:type="spellEnd"/>
+      <w:r>
+        <w:rPr>
+          <w:rFonts w:ascii="Consolas" w:eastAsia="Times New Roman" w:hAnsi="Consolas" w:cs="Times New Roman"/>
+          <w:color w:val="CE9178"/>
+          <w:sz w:val="21"/>
+          <w:szCs w:val="21"/>
+          <w:lang w:eastAsia="sk-SK"/>
+        </w:rPr>
+        <w:t>"</w:t>
+      </w:r>
+      <w:r>
+        <w:rPr>
+          <w:rFonts w:ascii="Consolas" w:eastAsia="Times New Roman" w:hAnsi="Consolas" w:cs="Times New Roman"/>
+          <w:color w:val="808080" w:themeColor="background1" w:themeShade="80"/>
+          <w:sz w:val="21"/>
+          <w:szCs w:val="21"/>
+          <w:lang w:eastAsia="sk-SK"/>
+        </w:rPr>
+        <w:t>.</w:t>
+      </w:r>
+      <w:r>
+        <w:rPr>
+          <w:rFonts w:ascii="Consolas" w:eastAsia="Times New Roman" w:hAnsi="Consolas" w:cs="Times New Roman"/>
+          <w:color w:val="CE9178"/>
+          <w:sz w:val="21"/>
+          <w:szCs w:val="21"/>
+          <w:lang w:eastAsia="sk-SK"/>
+        </w:rPr>
+        <w:t xml:space="preserve"> </w:t>
+      </w:r>
+      <w:r>
+        <w:rPr>
+          <w:rFonts w:ascii="Consolas" w:eastAsia="Times New Roman" w:hAnsi="Consolas" w:cs="Times New Roman"/>
+          <w:color w:val="808080" w:themeColor="background1" w:themeShade="80"/>
+          <w:sz w:val="21"/>
+          <w:szCs w:val="21"/>
+          <w:lang w:eastAsia="sk-SK"/>
+        </w:rPr>
+        <w:t xml:space="preserve">Príklad: posledný príspevok z augusta 2019 bude mať </w:t>
+      </w:r>
+      <w:r>
+        <w:rPr>
+          <w:rFonts w:ascii="Consolas" w:eastAsia="Times New Roman" w:hAnsi="Consolas" w:cs="Times New Roman"/>
           <w:color w:val="9CDCFE"/>
           <w:sz w:val="21"/>
           <w:szCs w:val="21"/>
           <w:lang w:eastAsia="sk-SK"/>
         </w:rPr>
-        <w:t xml:space="preserve"> </w:t>
-      </w:r>
-      <w:r>
-        <w:rPr>
-          <w:rFonts w:ascii="Consolas" w:eastAsia="Times New Roman" w:hAnsi="Consolas" w:cs="Times New Roman"/>
-          <w:color w:val="808080"/>
-          <w:sz w:val="21"/>
-          <w:szCs w:val="21"/>
-          <w:lang w:eastAsia="sk-SK"/>
-        </w:rPr>
-        <w:t xml:space="preserve">sa píše </w:t>
-      </w:r>
-      <w:r>
-        <w:rPr>
-          <w:rFonts w:ascii="Consolas" w:eastAsia="Times New Roman" w:hAnsi="Consolas" w:cs="Times New Roman"/>
-          <w:color w:val="808080"/>
-          <w:sz w:val="21"/>
-          <w:szCs w:val="21"/>
-          <w:lang w:eastAsia="sk-SK"/>
-        </w:rPr>
-        <w:t>do prvého riadku každého záznamu v denníku</w:t>
-      </w:r>
-      <w:r>
-        <w:rPr>
-          <w:rFonts w:ascii="Consolas" w:eastAsia="Times New Roman" w:hAnsi="Consolas" w:cs="Times New Roman"/>
-          <w:color w:val="808080"/>
-          <w:sz w:val="21"/>
-          <w:szCs w:val="21"/>
-          <w:lang w:eastAsia="sk-SK"/>
-        </w:rPr>
-        <w:t xml:space="preserve">. </w:t>
-      </w:r>
-      <w:r>
-        <w:rPr>
-          <w:rFonts w:ascii="Consolas" w:eastAsia="Times New Roman" w:hAnsi="Consolas" w:cs="Times New Roman"/>
-          <w:color w:val="808080"/>
-          <w:sz w:val="21"/>
-          <w:szCs w:val="21"/>
-          <w:lang w:eastAsia="sk-SK"/>
-        </w:rPr>
-        <w:t>P</w:t>
-      </w:r>
-      <w:r>
-        <w:rPr>
-          <w:rFonts w:ascii="Consolas" w:eastAsia="Times New Roman" w:hAnsi="Consolas" w:cs="Times New Roman"/>
-          <w:color w:val="808080"/>
-          <w:sz w:val="21"/>
-          <w:szCs w:val="21"/>
-          <w:lang w:eastAsia="sk-SK"/>
-        </w:rPr>
-        <w:t xml:space="preserve">osledný príspevok v mesiaci </w:t>
-      </w:r>
-      <w:r>
-        <w:rPr>
-          <w:rFonts w:ascii="Consolas" w:eastAsia="Times New Roman" w:hAnsi="Consolas" w:cs="Times New Roman"/>
-          <w:color w:val="808080"/>
-          <w:sz w:val="21"/>
-          <w:szCs w:val="21"/>
-          <w:lang w:eastAsia="sk-SK"/>
-        </w:rPr>
-        <w:t xml:space="preserve">vždy musí </w:t>
-      </w:r>
-      <w:r>
-        <w:rPr>
-          <w:rFonts w:ascii="Consolas" w:eastAsia="Times New Roman" w:hAnsi="Consolas" w:cs="Times New Roman"/>
-          <w:color w:val="808080"/>
-          <w:sz w:val="21"/>
-          <w:szCs w:val="21"/>
-          <w:lang w:eastAsia="sk-SK"/>
-        </w:rPr>
-        <w:t xml:space="preserve">mať </w:t>
-      </w:r>
-      <w:r>
-        <w:rPr>
-          <w:rFonts w:ascii="Consolas" w:eastAsia="Times New Roman" w:hAnsi="Consolas" w:cs="Times New Roman"/>
-          <w:color w:val="9CDCFE"/>
-          <w:sz w:val="21"/>
-          <w:szCs w:val="21"/>
-          <w:lang w:eastAsia="sk-SK"/>
-        </w:rPr>
         <w:t>id</w:t>
       </w:r>
       <w:r>
@@ -2705,109 +3479,7 @@
           <w:szCs w:val="21"/>
           <w:lang w:eastAsia="sk-SK"/>
         </w:rPr>
-        <w:t>"</w:t>
-      </w:r>
-      <w:proofErr w:type="spellStart"/>
-      <w:r>
-        <w:rPr>
-          <w:rFonts w:ascii="Consolas" w:eastAsia="Times New Roman" w:hAnsi="Consolas" w:cs="Times New Roman"/>
-          <w:color w:val="CE9178"/>
-          <w:sz w:val="21"/>
-          <w:szCs w:val="21"/>
-          <w:lang w:eastAsia="sk-SK"/>
-        </w:rPr>
-        <w:t>MesiacRok</w:t>
-      </w:r>
-      <w:proofErr w:type="spellEnd"/>
-      <w:r>
-        <w:rPr>
-          <w:rFonts w:ascii="Consolas" w:eastAsia="Times New Roman" w:hAnsi="Consolas" w:cs="Times New Roman"/>
-          <w:color w:val="CE9178"/>
-          <w:sz w:val="21"/>
-          <w:szCs w:val="21"/>
-          <w:lang w:eastAsia="sk-SK"/>
-        </w:rPr>
-        <w:t>"</w:t>
-      </w:r>
-      <w:r>
-        <w:rPr>
-          <w:rFonts w:ascii="Consolas" w:eastAsia="Times New Roman" w:hAnsi="Consolas" w:cs="Times New Roman"/>
-          <w:color w:val="808080" w:themeColor="background1" w:themeShade="80"/>
-          <w:sz w:val="21"/>
-          <w:szCs w:val="21"/>
-          <w:lang w:eastAsia="sk-SK"/>
-        </w:rPr>
-        <w:t>.</w:t>
-      </w:r>
-      <w:r>
-        <w:rPr>
-          <w:rFonts w:ascii="Consolas" w:eastAsia="Times New Roman" w:hAnsi="Consolas" w:cs="Times New Roman"/>
-          <w:color w:val="CE9178"/>
-          <w:sz w:val="21"/>
-          <w:szCs w:val="21"/>
-          <w:lang w:eastAsia="sk-SK"/>
-        </w:rPr>
-        <w:t xml:space="preserve"> </w:t>
-      </w:r>
-      <w:r>
-        <w:rPr>
-          <w:rFonts w:ascii="Consolas" w:eastAsia="Times New Roman" w:hAnsi="Consolas" w:cs="Times New Roman"/>
-          <w:color w:val="808080" w:themeColor="background1" w:themeShade="80"/>
-          <w:sz w:val="21"/>
-          <w:szCs w:val="21"/>
-          <w:lang w:eastAsia="sk-SK"/>
-        </w:rPr>
-        <w:t xml:space="preserve">Príklad: posledný príspevok z augusta 2019 bude mať </w:t>
-      </w:r>
-      <w:r>
-        <w:rPr>
-          <w:rFonts w:ascii="Consolas" w:eastAsia="Times New Roman" w:hAnsi="Consolas" w:cs="Times New Roman"/>
-          <w:color w:val="9CDCFE"/>
-          <w:sz w:val="21"/>
-          <w:szCs w:val="21"/>
-          <w:lang w:eastAsia="sk-SK"/>
-        </w:rPr>
-        <w:t>id</w:t>
-      </w:r>
-      <w:r>
-        <w:rPr>
-          <w:rFonts w:ascii="Consolas" w:eastAsia="Times New Roman" w:hAnsi="Consolas" w:cs="Times New Roman"/>
-          <w:color w:val="D4D4D4"/>
-          <w:sz w:val="21"/>
-          <w:szCs w:val="21"/>
-          <w:lang w:eastAsia="sk-SK"/>
-        </w:rPr>
-        <w:t>=</w:t>
-      </w:r>
-      <w:r>
-        <w:rPr>
-          <w:rFonts w:ascii="Consolas" w:eastAsia="Times New Roman" w:hAnsi="Consolas" w:cs="Times New Roman"/>
-          <w:color w:val="CE9178"/>
-          <w:sz w:val="21"/>
-          <w:szCs w:val="21"/>
-          <w:lang w:eastAsia="sk-SK"/>
-        </w:rPr>
-        <w:t>"</w:t>
-      </w:r>
-      <w:r>
-        <w:rPr>
-          <w:rFonts w:ascii="Consolas" w:eastAsia="Times New Roman" w:hAnsi="Consolas" w:cs="Times New Roman"/>
-          <w:color w:val="CE9178"/>
-          <w:sz w:val="21"/>
-          <w:szCs w:val="21"/>
-          <w:lang w:eastAsia="sk-SK"/>
-        </w:rPr>
-        <w:t>august2019</w:t>
-      </w:r>
-      <w:r>
-        <w:rPr>
-          <w:rFonts w:ascii="Consolas" w:eastAsia="Times New Roman" w:hAnsi="Consolas" w:cs="Times New Roman"/>
-          <w:color w:val="CE9178"/>
-          <w:sz w:val="21"/>
-          <w:szCs w:val="21"/>
-          <w:lang w:eastAsia="sk-SK"/>
-        </w:rPr>
-        <w:t>"</w:t>
+        <w:t>"august2019"</w:t>
       </w:r>
       <w:r>
         <w:rPr>
@@ -2955,15 +3627,107 @@
       <w:pPr>
         <w:spacing w:after="0" w:line="285" w:lineRule="atLeast"/>
         <w:rPr>
-          <w:rFonts w:eastAsia="Times New Roman" w:cstheme="minorHAnsi"/>
-          <w:b/>
-          <w:color w:val="538135" w:themeColor="accent6" w:themeShade="BF"/>
-          <w:sz w:val="24"/>
-          <w:szCs w:val="21"/>
-          <w:u w:val="single"/>
-          <w:lang w:eastAsia="sk-SK"/>
-        </w:rPr>
-      </w:pPr>
+          <w:rFonts w:ascii="Consolas" w:eastAsia="Times New Roman" w:hAnsi="Consolas" w:cs="Times New Roman"/>
+          <w:color w:val="D4D4D4"/>
+          <w:sz w:val="21"/>
+          <w:szCs w:val="21"/>
+          <w:lang w:eastAsia="sk-SK"/>
+        </w:rPr>
+      </w:pPr>
+      <w:r>
+        <w:rPr>
+          <w:rFonts w:ascii="Consolas" w:eastAsia="Times New Roman" w:hAnsi="Consolas" w:cs="Times New Roman"/>
+          <w:color w:val="808080"/>
+          <w:sz w:val="21"/>
+          <w:szCs w:val="21"/>
+          <w:lang w:eastAsia="sk-SK"/>
+        </w:rPr>
+        <w:t>&lt;</w:t>
+      </w:r>
+      <w:r>
+        <w:rPr>
+          <w:rFonts w:ascii="Consolas" w:eastAsia="Times New Roman" w:hAnsi="Consolas" w:cs="Times New Roman"/>
+          <w:color w:val="569CD6"/>
+          <w:sz w:val="21"/>
+          <w:szCs w:val="21"/>
+          <w:lang w:eastAsia="sk-SK"/>
+        </w:rPr>
+        <w:t>div</w:t>
+      </w:r>
+      <w:r>
+        <w:rPr>
+          <w:rFonts w:ascii="Consolas" w:eastAsia="Times New Roman" w:hAnsi="Consolas" w:cs="Times New Roman"/>
+          <w:color w:val="D4D4D4"/>
+          <w:sz w:val="21"/>
+          <w:szCs w:val="21"/>
+          <w:lang w:eastAsia="sk-SK"/>
+        </w:rPr>
+        <w:t xml:space="preserve"> </w:t>
+      </w:r>
+      <w:proofErr w:type="spellStart"/>
+      <w:r>
+        <w:rPr>
+          <w:rFonts w:ascii="Consolas" w:eastAsia="Times New Roman" w:hAnsi="Consolas" w:cs="Times New Roman"/>
+          <w:color w:val="9CDCFE"/>
+          <w:sz w:val="21"/>
+          <w:szCs w:val="21"/>
+          <w:lang w:eastAsia="sk-SK"/>
+        </w:rPr>
+        <w:t>class</w:t>
+      </w:r>
+      <w:proofErr w:type="spellEnd"/>
+      <w:r>
+        <w:rPr>
+          <w:rFonts w:ascii="Consolas" w:eastAsia="Times New Roman" w:hAnsi="Consolas" w:cs="Times New Roman"/>
+          <w:color w:val="D4D4D4"/>
+          <w:sz w:val="21"/>
+          <w:szCs w:val="21"/>
+          <w:lang w:eastAsia="sk-SK"/>
+        </w:rPr>
+        <w:t>=</w:t>
+      </w:r>
+      <w:r>
+        <w:rPr>
+          <w:rFonts w:ascii="Consolas" w:eastAsia="Times New Roman" w:hAnsi="Consolas" w:cs="Times New Roman"/>
+          <w:color w:val="CE9178"/>
+          <w:sz w:val="21"/>
+          <w:szCs w:val="21"/>
+          <w:lang w:eastAsia="sk-SK"/>
+        </w:rPr>
+        <w:t>"</w:t>
+      </w:r>
+      <w:proofErr w:type="spellStart"/>
+      <w:r>
+        <w:rPr>
+          <w:rFonts w:ascii="Consolas" w:eastAsia="Times New Roman" w:hAnsi="Consolas" w:cs="Times New Roman"/>
+          <w:color w:val="CE9178"/>
+          <w:sz w:val="21"/>
+          <w:szCs w:val="21"/>
+          <w:lang w:eastAsia="sk-SK"/>
+        </w:rPr>
+        <w:t>container</w:t>
+      </w:r>
+      <w:proofErr w:type="spellEnd"/>
+      <w:r>
+        <w:rPr>
+          <w:rFonts w:ascii="Consolas" w:eastAsia="Times New Roman" w:hAnsi="Consolas" w:cs="Times New Roman"/>
+          <w:color w:val="CE9178"/>
+          <w:sz w:val="21"/>
+          <w:szCs w:val="21"/>
+          <w:lang w:eastAsia="sk-SK"/>
+        </w:rPr>
+        <w:t>"</w:t>
+      </w:r>
+      <w:r>
+        <w:rPr>
+          <w:rFonts w:ascii="Consolas" w:eastAsia="Times New Roman" w:hAnsi="Consolas" w:cs="Times New Roman"/>
+          <w:color w:val="808080"/>
+          <w:sz w:val="21"/>
+          <w:szCs w:val="21"/>
+          <w:lang w:eastAsia="sk-SK"/>
+        </w:rPr>
+        <w:t>&gt;</w:t>
+      </w:r>
     </w:p>
     <w:p>
       <w:pPr>
@@ -2994,7 +3758,7 @@
           <w:szCs w:val="21"/>
           <w:lang w:eastAsia="sk-SK"/>
         </w:rPr>
-        <w:t>div</w:t>
+        <w:t>a</w:t>
       </w:r>
       <w:r>
         <w:rPr>
@@ -3036,29 +3800,47 @@
           <w:szCs w:val="21"/>
           <w:lang w:eastAsia="sk-SK"/>
         </w:rPr>
-        <w:t>"</w:t>
-      </w:r>
-      <w:proofErr w:type="spellStart"/>
-      <w:r>
-        <w:rPr>
-          <w:rFonts w:ascii="Consolas" w:eastAsia="Times New Roman" w:hAnsi="Consolas" w:cs="Times New Roman"/>
-          <w:color w:val="CE9178"/>
-          <w:sz w:val="21"/>
-          <w:szCs w:val="21"/>
-          <w:lang w:eastAsia="sk-SK"/>
-        </w:rPr>
-        <w:t>container</w:t>
-      </w:r>
-      <w:proofErr w:type="spellEnd"/>
-      <w:r>
-        <w:rPr>
-          <w:rFonts w:ascii="Consolas" w:eastAsia="Times New Roman" w:hAnsi="Consolas" w:cs="Times New Roman"/>
-          <w:color w:val="CE9178"/>
-          <w:sz w:val="21"/>
-          <w:szCs w:val="21"/>
-          <w:lang w:eastAsia="sk-SK"/>
-        </w:rPr>
-        <w:t>"</w:t>
+        <w:t>"custom-link-2"</w:t>
+      </w:r>
+      <w:r>
+        <w:rPr>
+          <w:rFonts w:ascii="Consolas" w:eastAsia="Times New Roman" w:hAnsi="Consolas" w:cs="Times New Roman"/>
+          <w:color w:val="808080"/>
+          <w:sz w:val="21"/>
+          <w:szCs w:val="21"/>
+          <w:lang w:eastAsia="sk-SK"/>
+        </w:rPr>
+        <w:t>&gt;</w:t>
+      </w:r>
+      <w:r>
+        <w:rPr>
+          <w:rFonts w:ascii="Consolas" w:eastAsia="Times New Roman" w:hAnsi="Consolas" w:cs="Times New Roman"/>
+          <w:color w:val="D4D4D4"/>
+          <w:sz w:val="21"/>
+          <w:szCs w:val="21"/>
+          <w:lang w:eastAsia="sk-SK"/>
+        </w:rPr>
+        <w:t xml:space="preserve">2019:   </w:t>
+      </w:r>
+      <w:r>
+        <w:rPr>
+          <w:rFonts w:ascii="Consolas" w:eastAsia="Times New Roman" w:hAnsi="Consolas" w:cs="Times New Roman"/>
+          <w:color w:val="808080"/>
+          <w:sz w:val="21"/>
+          <w:szCs w:val="21"/>
+          <w:lang w:eastAsia="sk-SK"/>
+        </w:rPr>
+        <w:t>&lt;/</w:t>
+      </w:r>
+      <w:r>
+        <w:rPr>
+          <w:rFonts w:ascii="Consolas" w:eastAsia="Times New Roman" w:hAnsi="Consolas" w:cs="Times New Roman"/>
+          <w:color w:val="569CD6"/>
+          <w:sz w:val="21"/>
+          <w:szCs w:val="21"/>
+          <w:lang w:eastAsia="sk-SK"/>
+        </w:rPr>
+        <w:t>a</w:t>
       </w:r>
       <w:r>
         <w:rPr>
@@ -3076,7 +3858,7 @@
         <w:spacing w:after="0" w:line="285" w:lineRule="atLeast"/>
         <w:rPr>
           <w:rFonts w:ascii="Consolas" w:eastAsia="Times New Roman" w:hAnsi="Consolas" w:cs="Times New Roman"/>
-          <w:color w:val="D4D4D4"/>
+          <w:color w:val="808080"/>
           <w:sz w:val="21"/>
           <w:szCs w:val="21"/>
           <w:lang w:eastAsia="sk-SK"/>
@@ -3121,6 +3903,48 @@
           <w:szCs w:val="21"/>
           <w:lang w:eastAsia="sk-SK"/>
         </w:rPr>
+        <w:t>href</w:t>
+      </w:r>
+      <w:proofErr w:type="spellEnd"/>
+      <w:r>
+        <w:rPr>
+          <w:rFonts w:ascii="Consolas" w:eastAsia="Times New Roman" w:hAnsi="Consolas" w:cs="Times New Roman"/>
+          <w:color w:val="D4D4D4"/>
+          <w:sz w:val="21"/>
+          <w:szCs w:val="21"/>
+          <w:lang w:eastAsia="sk-SK"/>
+        </w:rPr>
+        <w:t>=</w:t>
+      </w:r>
+      <w:r>
+        <w:rPr>
+          <w:rFonts w:ascii="Consolas" w:eastAsia="Times New Roman" w:hAnsi="Consolas" w:cs="Times New Roman"/>
+          <w:color w:val="CE9178"/>
+          <w:sz w:val="21"/>
+          <w:szCs w:val="21"/>
+          <w:lang w:eastAsia="sk-SK"/>
+        </w:rPr>
+        <w:t>"#januar2019"</w:t>
+      </w:r>
+      <w:r>
+        <w:rPr>
+          <w:rFonts w:ascii="Consolas" w:eastAsia="Times New Roman" w:hAnsi="Consolas" w:cs="Times New Roman"/>
+          <w:color w:val="D4D4D4"/>
+          <w:sz w:val="21"/>
+          <w:szCs w:val="21"/>
+          <w:lang w:eastAsia="sk-SK"/>
+        </w:rPr>
+        <w:t xml:space="preserve"> </w:t>
+      </w:r>
+      <w:proofErr w:type="spellStart"/>
+      <w:r>
+        <w:rPr>
+          <w:rFonts w:ascii="Consolas" w:eastAsia="Times New Roman" w:hAnsi="Consolas" w:cs="Times New Roman"/>
+          <w:color w:val="9CDCFE"/>
+          <w:sz w:val="21"/>
+          <w:szCs w:val="21"/>
+          <w:lang w:eastAsia="sk-SK"/>
+        </w:rPr>
         <w:t>class</w:t>
       </w:r>
       <w:proofErr w:type="spellEnd"/>
@@ -3162,7 +3986,7 @@
           <w:szCs w:val="21"/>
           <w:lang w:eastAsia="sk-SK"/>
         </w:rPr>
-        <w:t xml:space="preserve">2019:   </w:t>
+        <w:t>Január</w:t>
       </w:r>
       <w:r>
         <w:rPr>
@@ -3266,7 +4090,17 @@
           <w:szCs w:val="21"/>
           <w:lang w:eastAsia="sk-SK"/>
         </w:rPr>
-        <w:t>"#januar2019"</w:t>
+        <w:t>"#februar</w:t>
+      </w:r>
+      <w:r>
+        <w:rPr>
+          <w:rFonts w:ascii="Consolas" w:eastAsia="Times New Roman" w:hAnsi="Consolas" w:cs="Times New Roman"/>
+          <w:color w:val="CE9178"/>
+          <w:sz w:val="21"/>
+          <w:szCs w:val="21"/>
+          <w:lang w:eastAsia="sk-SK"/>
+        </w:rPr>
+        <w:t>2019"</w:t>
       </w:r>
       <w:r>
         <w:rPr>
@@ -3328,7 +4162,7 @@
           <w:szCs w:val="21"/>
           <w:lang w:eastAsia="sk-SK"/>
         </w:rPr>
-        <w:t>Január</w:t>
+        <w:t>Február</w:t>
       </w:r>
       <w:r>
         <w:rPr>
@@ -3366,175 +4200,33 @@
         <w:spacing w:after="0" w:line="285" w:lineRule="atLeast"/>
         <w:rPr>
           <w:rFonts w:ascii="Consolas" w:eastAsia="Times New Roman" w:hAnsi="Consolas" w:cs="Times New Roman"/>
-          <w:color w:val="808080"/>
-          <w:sz w:val="21"/>
-          <w:szCs w:val="21"/>
-          <w:lang w:eastAsia="sk-SK"/>
-        </w:rPr>
-      </w:pPr>
-      <w:r>
-        <w:rPr>
-          <w:rFonts w:ascii="Consolas" w:eastAsia="Times New Roman" w:hAnsi="Consolas" w:cs="Times New Roman"/>
-          <w:color w:val="808080"/>
-          <w:sz w:val="21"/>
-          <w:szCs w:val="21"/>
-          <w:lang w:eastAsia="sk-SK"/>
-        </w:rPr>
-        <w:t>&lt;</w:t>
-      </w:r>
-      <w:r>
-        <w:rPr>
-          <w:rFonts w:ascii="Consolas" w:eastAsia="Times New Roman" w:hAnsi="Consolas" w:cs="Times New Roman"/>
-          <w:color w:val="569CD6"/>
-          <w:sz w:val="21"/>
-          <w:szCs w:val="21"/>
-          <w:lang w:eastAsia="sk-SK"/>
-        </w:rPr>
-        <w:t>a</w:t>
-      </w:r>
-      <w:r>
-        <w:rPr>
-          <w:rFonts w:ascii="Consolas" w:eastAsia="Times New Roman" w:hAnsi="Consolas" w:cs="Times New Roman"/>
-          <w:color w:val="D4D4D4"/>
-          <w:sz w:val="21"/>
-          <w:szCs w:val="21"/>
-          <w:lang w:eastAsia="sk-SK"/>
-        </w:rPr>
-        <w:t xml:space="preserve"> </w:t>
-      </w:r>
-      <w:proofErr w:type="spellStart"/>
-      <w:r>
-        <w:rPr>
-          <w:rFonts w:ascii="Consolas" w:eastAsia="Times New Roman" w:hAnsi="Consolas" w:cs="Times New Roman"/>
-          <w:color w:val="9CDCFE"/>
-          <w:sz w:val="21"/>
-          <w:szCs w:val="21"/>
-          <w:lang w:eastAsia="sk-SK"/>
-        </w:rPr>
-        <w:t>href</w:t>
-      </w:r>
-      <w:proofErr w:type="spellEnd"/>
-      <w:r>
-        <w:rPr>
-          <w:rFonts w:ascii="Consolas" w:eastAsia="Times New Roman" w:hAnsi="Consolas" w:cs="Times New Roman"/>
-          <w:color w:val="D4D4D4"/>
-          <w:sz w:val="21"/>
-          <w:szCs w:val="21"/>
-          <w:lang w:eastAsia="sk-SK"/>
-        </w:rPr>
-        <w:t>=</w:t>
-      </w:r>
-      <w:r>
-        <w:rPr>
-          <w:rFonts w:ascii="Consolas" w:eastAsia="Times New Roman" w:hAnsi="Consolas" w:cs="Times New Roman"/>
-          <w:color w:val="CE9178"/>
-          <w:sz w:val="21"/>
-          <w:szCs w:val="21"/>
-          <w:lang w:eastAsia="sk-SK"/>
-        </w:rPr>
-        <w:t>"#februar</w:t>
-      </w:r>
-      <w:r>
-        <w:rPr>
-          <w:rFonts w:ascii="Consolas" w:eastAsia="Times New Roman" w:hAnsi="Consolas" w:cs="Times New Roman"/>
-          <w:color w:val="CE9178"/>
-          <w:sz w:val="21"/>
-          <w:szCs w:val="21"/>
-          <w:lang w:eastAsia="sk-SK"/>
-        </w:rPr>
-        <w:t>2019"</w:t>
-      </w:r>
-      <w:r>
-        <w:rPr>
-          <w:rFonts w:ascii="Consolas" w:eastAsia="Times New Roman" w:hAnsi="Consolas" w:cs="Times New Roman"/>
-          <w:color w:val="D4D4D4"/>
-          <w:sz w:val="21"/>
-          <w:szCs w:val="21"/>
-          <w:lang w:eastAsia="sk-SK"/>
-        </w:rPr>
-        <w:t xml:space="preserve"> </w:t>
-      </w:r>
-      <w:proofErr w:type="spellStart"/>
-      <w:r>
-        <w:rPr>
-          <w:rFonts w:ascii="Consolas" w:eastAsia="Times New Roman" w:hAnsi="Consolas" w:cs="Times New Roman"/>
-          <w:color w:val="9CDCFE"/>
-          <w:sz w:val="21"/>
-          <w:szCs w:val="21"/>
-          <w:lang w:eastAsia="sk-SK"/>
-        </w:rPr>
-        <w:t>class</w:t>
-      </w:r>
-      <w:proofErr w:type="spellEnd"/>
-      <w:r>
-        <w:rPr>
-          <w:rFonts w:ascii="Consolas" w:eastAsia="Times New Roman" w:hAnsi="Consolas" w:cs="Times New Roman"/>
-          <w:color w:val="D4D4D4"/>
-          <w:sz w:val="21"/>
-          <w:szCs w:val="21"/>
-          <w:lang w:eastAsia="sk-SK"/>
-        </w:rPr>
-        <w:t>=</w:t>
-      </w:r>
-      <w:r>
-        <w:rPr>
-          <w:rFonts w:ascii="Consolas" w:eastAsia="Times New Roman" w:hAnsi="Consolas" w:cs="Times New Roman"/>
-          <w:color w:val="CE9178"/>
-          <w:sz w:val="21"/>
-          <w:szCs w:val="21"/>
-          <w:lang w:eastAsia="sk-SK"/>
-        </w:rPr>
-        <w:t>"custom-link-2"</w:t>
-      </w:r>
-      <w:r>
-        <w:rPr>
-          <w:rFonts w:ascii="Consolas" w:eastAsia="Times New Roman" w:hAnsi="Consolas" w:cs="Times New Roman"/>
-          <w:color w:val="808080"/>
-          <w:sz w:val="21"/>
-          <w:szCs w:val="21"/>
-          <w:lang w:eastAsia="sk-SK"/>
-        </w:rPr>
-        <w:t>&gt;</w:t>
-      </w:r>
-      <w:r>
-        <w:rPr>
-          <w:rFonts w:ascii="Consolas" w:eastAsia="Times New Roman" w:hAnsi="Consolas" w:cs="Times New Roman"/>
-          <w:color w:val="D4D4D4"/>
-          <w:sz w:val="21"/>
-          <w:szCs w:val="21"/>
-          <w:lang w:eastAsia="sk-SK"/>
-        </w:rPr>
-        <w:t>Február</w:t>
-      </w:r>
-      <w:r>
-        <w:rPr>
-          <w:rFonts w:ascii="Consolas" w:eastAsia="Times New Roman" w:hAnsi="Consolas" w:cs="Times New Roman"/>
-          <w:color w:val="808080"/>
-          <w:sz w:val="21"/>
-          <w:szCs w:val="21"/>
-          <w:lang w:eastAsia="sk-SK"/>
-        </w:rPr>
-        <w:t>&lt;/</w:t>
-      </w:r>
-      <w:r>
-        <w:rPr>
-          <w:rFonts w:ascii="Consolas" w:eastAsia="Times New Roman" w:hAnsi="Consolas" w:cs="Times New Roman"/>
-          <w:color w:val="569CD6"/>
-          <w:sz w:val="21"/>
-          <w:szCs w:val="21"/>
-          <w:lang w:eastAsia="sk-SK"/>
-        </w:rPr>
-        <w:t>a</w:t>
-      </w:r>
-      <w:r>
-        <w:rPr>
-          <w:rFonts w:ascii="Consolas" w:eastAsia="Times New Roman" w:hAnsi="Consolas" w:cs="Times New Roman"/>
-          <w:color w:val="808080"/>
-          <w:sz w:val="21"/>
-          <w:szCs w:val="21"/>
-          <w:lang w:eastAsia="sk-SK"/>
-        </w:rPr>
-        <w:t>&gt;</w:t>
+          <w:b/>
+          <w:color w:val="808080"/>
+          <w:sz w:val="21"/>
+          <w:szCs w:val="21"/>
+          <w:lang w:eastAsia="sk-SK"/>
+        </w:rPr>
+      </w:pPr>
+      <w:r>
+        <w:rPr>
+          <w:rFonts w:ascii="Consolas" w:eastAsia="Times New Roman" w:hAnsi="Consolas" w:cs="Times New Roman"/>
+          <w:color w:val="808080"/>
+          <w:sz w:val="21"/>
+          <w:szCs w:val="21"/>
+          <w:lang w:eastAsia="sk-SK"/>
+        </w:rPr>
+        <w:tab/>
+      </w:r>
+      <w:r>
+        <w:rPr>
+          <w:rFonts w:ascii="Consolas" w:eastAsia="Times New Roman" w:hAnsi="Consolas" w:cs="Times New Roman"/>
+          <w:b/>
+          <w:color w:val="808080"/>
+          <w:sz w:val="21"/>
+          <w:szCs w:val="21"/>
+          <w:lang w:eastAsia="sk-SK"/>
+        </w:rPr>
+        <w:t>...</w:t>
       </w:r>
     </w:p>
     <w:p>
@@ -3542,40 +4234,6 @@
         <w:spacing w:after="0" w:line="285" w:lineRule="atLeast"/>
         <w:rPr>
           <w:rFonts w:ascii="Consolas" w:eastAsia="Times New Roman" w:hAnsi="Consolas" w:cs="Times New Roman"/>
-          <w:b/>
-          <w:color w:val="808080"/>
-          <w:sz w:val="21"/>
-          <w:szCs w:val="21"/>
-          <w:lang w:eastAsia="sk-SK"/>
-        </w:rPr>
-      </w:pPr>
-      <w:r>
-        <w:rPr>
-          <w:rFonts w:ascii="Consolas" w:eastAsia="Times New Roman" w:hAnsi="Consolas" w:cs="Times New Roman"/>
-          <w:color w:val="808080"/>
-          <w:sz w:val="21"/>
-          <w:szCs w:val="21"/>
-          <w:lang w:eastAsia="sk-SK"/>
-        </w:rPr>
-        <w:tab/>
-      </w:r>
-      <w:r>
-        <w:rPr>
-          <w:rFonts w:ascii="Consolas" w:eastAsia="Times New Roman" w:hAnsi="Consolas" w:cs="Times New Roman"/>
-          <w:b/>
-          <w:color w:val="808080"/>
-          <w:sz w:val="21"/>
-          <w:szCs w:val="21"/>
-          <w:lang w:eastAsia="sk-SK"/>
-        </w:rPr>
-        <w:t>...</w:t>
-      </w:r>
-    </w:p>
-    <w:p>
-      <w:pPr>
-        <w:spacing w:after="0" w:line="285" w:lineRule="atLeast"/>
-        <w:rPr>
-          <w:rFonts w:ascii="Consolas" w:eastAsia="Times New Roman" w:hAnsi="Consolas" w:cs="Times New Roman"/>
           <w:color w:val="808080"/>
           <w:sz w:val="21"/>
           <w:szCs w:val="21"/>
@@ -3642,17 +4300,7 @@
           <w:szCs w:val="21"/>
           <w:lang w:eastAsia="sk-SK"/>
         </w:rPr>
-        <w:t>"#</w:t>
-      </w:r>
-      <w:r>
-        <w:rPr>
-          <w:rFonts w:ascii="Consolas" w:eastAsia="Times New Roman" w:hAnsi="Consolas" w:cs="Times New Roman"/>
-          <w:color w:val="CE9178"/>
-          <w:sz w:val="21"/>
-          <w:szCs w:val="21"/>
-          <w:lang w:eastAsia="sk-SK"/>
-        </w:rPr>
-        <w:t>december</w:t>
+        <w:t>"#december</w:t>
       </w:r>
       <w:r>
         <w:rPr>
@@ -4538,17 +5186,7 @@
           <w:szCs w:val="21"/>
           <w:lang w:eastAsia="sk-SK"/>
         </w:rPr>
-        <w:t>"#februar</w:t>
-      </w:r>
-      <w:r>
-        <w:rPr>
-          <w:rFonts w:ascii="Consolas" w:eastAsia="Times New Roman" w:hAnsi="Consolas" w:cs="Times New Roman"/>
-          <w:color w:val="CE9178"/>
-          <w:sz w:val="21"/>
-          <w:szCs w:val="21"/>
-          <w:lang w:eastAsia="sk-SK"/>
-        </w:rPr>
-        <w:t>2020</w:t>
+        <w:t>"#februar2020</w:t>
       </w:r>
       <w:r>
         <w:rPr>
@@ -4724,8 +5362,6 @@
         </w:rPr>
         <w:t>sa musia zhodovať.</w:t>
       </w:r>
-      <w:bookmarkStart w:id="0" w:name="_GoBack"/>
-      <w:bookmarkEnd w:id="0"/>
     </w:p>
     <w:p>
       <w:pPr>
@@ -5036,7 +5672,6 @@
           <w:u w:val="single"/>
           <w:lang w:eastAsia="sk-SK"/>
         </w:rPr>
-        <w:lastRenderedPageBreak/>
         <w:t xml:space="preserve">Do týchto </w:t>
       </w:r>
       <w:proofErr w:type="spellStart"/>
@@ -5085,6 +5720,7 @@
           <w:szCs w:val="21"/>
           <w:lang w:eastAsia="sk-SK"/>
         </w:rPr>
+        <w:lastRenderedPageBreak/>
         <w:t>&lt;</w:t>
       </w:r>
       <w:r>

</xml_diff>